<commit_message>
Update Week 4 Day 1 Task's Word Document with more images
</commit_message>
<xml_diff>
--- a/week4-day1-task/SngZiJie_DailyTask_W4D1.docx
+++ b/week4-day1-task/SngZiJie_DailyTask_W4D1.docx
@@ -135,36 +135,13 @@
       </w:pPr>
       <w:r>
         <w:rPr>
-          <w:rFonts w:eastAsia="Times New Roman" w:cstheme="minorHAnsi"/>
-          <w:color w:val="000000" w:themeColor="text1"/>
-          <w:sz w:val="24"/>
-          <w:szCs w:val="24"/>
-          <w:lang w:eastAsia="en-IN"/>
-        </w:rPr>
-        <w:t>In Storybook:</w:t>
-      </w:r>
-    </w:p>
-    <w:p>
-      <w:pPr>
-        <w:shd w:val="clear" w:color="auto" w:fill="FFFFFF"/>
-        <w:spacing w:after="0" w:line="285" w:lineRule="atLeast"/>
-        <w:rPr>
-          <w:rFonts w:eastAsia="Times New Roman" w:cstheme="minorHAnsi"/>
-          <w:color w:val="000000" w:themeColor="text1"/>
-          <w:sz w:val="24"/>
-          <w:szCs w:val="24"/>
-          <w:lang w:eastAsia="en-IN"/>
-        </w:rPr>
-      </w:pPr>
-      <w:r>
-        <w:rPr>
           <w:noProof/>
         </w:rPr>
         <w:drawing>
-          <wp:inline distT="0" distB="0" distL="0" distR="0" wp14:anchorId="3EEFB107" wp14:editId="3CC9F798">
-            <wp:extent cx="5865495" cy="3082290"/>
-            <wp:effectExtent l="0" t="0" r="1905" b="3810"/>
-            <wp:docPr id="1" name="Picture 1"/>
+          <wp:inline distT="0" distB="0" distL="0" distR="0" wp14:anchorId="43DB9232" wp14:editId="37ABA5CB">
+            <wp:extent cx="1722255" cy="1552575"/>
+            <wp:effectExtent l="0" t="0" r="0" b="0"/>
+            <wp:docPr id="4" name="Picture 4"/>
             <wp:cNvGraphicFramePr>
               <a:graphicFrameLocks xmlns:a="http://schemas.openxmlformats.org/drawingml/2006/main" noChangeAspect="1"/>
             </wp:cNvGraphicFramePr>
@@ -184,7 +161,7 @@
                   <pic:spPr>
                     <a:xfrm>
                       <a:off x="0" y="0"/>
-                      <a:ext cx="5865495" cy="3082290"/>
+                      <a:ext cx="1724448" cy="1554552"/>
                     </a:xfrm>
                     <a:prstGeom prst="rect">
                       <a:avLst/>
@@ -230,7 +207,7 @@
           <w:szCs w:val="24"/>
           <w:lang w:eastAsia="en-IN"/>
         </w:rPr>
-        <w:t>In React:</w:t>
+        <w:t>In Storybook:</w:t>
       </w:r>
     </w:p>
     <w:p>
@@ -250,10 +227,10 @@
           <w:noProof/>
         </w:rPr>
         <w:drawing>
-          <wp:inline distT="0" distB="0" distL="0" distR="0" wp14:anchorId="0849075C" wp14:editId="7B5735E6">
+          <wp:inline distT="0" distB="0" distL="0" distR="0" wp14:anchorId="3EEFB107" wp14:editId="3CC9F798">
             <wp:extent cx="5865495" cy="3082290"/>
             <wp:effectExtent l="0" t="0" r="1905" b="3810"/>
-            <wp:docPr id="3" name="Picture 3"/>
+            <wp:docPr id="1" name="Picture 1"/>
             <wp:cNvGraphicFramePr>
               <a:graphicFrameLocks xmlns:a="http://schemas.openxmlformats.org/drawingml/2006/main" noChangeAspect="1"/>
             </wp:cNvGraphicFramePr>
@@ -288,6 +265,21 @@
     </w:p>
     <w:p>
       <w:pPr>
+        <w:shd w:val="clear" w:color="auto" w:fill="FFFFFF"/>
+        <w:spacing w:after="0" w:line="285" w:lineRule="atLeast"/>
+        <w:rPr>
+          <w:rFonts w:eastAsia="Times New Roman" w:cstheme="minorHAnsi"/>
+          <w:color w:val="000000" w:themeColor="text1"/>
+          <w:sz w:val="24"/>
+          <w:szCs w:val="24"/>
+          <w:lang w:eastAsia="en-IN"/>
+        </w:rPr>
+      </w:pPr>
+    </w:p>
+    <w:p>
+      <w:pPr>
+        <w:shd w:val="clear" w:color="auto" w:fill="FFFFFF"/>
+        <w:spacing w:after="0" w:line="285" w:lineRule="atLeast"/>
         <w:rPr>
           <w:rFonts w:eastAsia="Times New Roman" w:cstheme="minorHAnsi"/>
           <w:color w:val="000000" w:themeColor="text1"/>
@@ -304,7 +296,60 @@
           <w:szCs w:val="24"/>
           <w:lang w:eastAsia="en-IN"/>
         </w:rPr>
-        <w:br w:type="page"/>
+        <w:t>In React:</w:t>
+      </w:r>
+    </w:p>
+    <w:p>
+      <w:pPr>
+        <w:shd w:val="clear" w:color="auto" w:fill="FFFFFF"/>
+        <w:spacing w:after="0" w:line="285" w:lineRule="atLeast"/>
+        <w:rPr>
+          <w:rFonts w:eastAsia="Times New Roman" w:cstheme="minorHAnsi"/>
+          <w:color w:val="000000" w:themeColor="text1"/>
+          <w:sz w:val="24"/>
+          <w:szCs w:val="24"/>
+          <w:lang w:eastAsia="en-IN"/>
+        </w:rPr>
+      </w:pPr>
+      <w:r>
+        <w:rPr>
+          <w:noProof/>
+        </w:rPr>
+        <w:drawing>
+          <wp:inline distT="0" distB="0" distL="0" distR="0" wp14:anchorId="0849075C" wp14:editId="7B5735E6">
+            <wp:extent cx="5865495" cy="3082290"/>
+            <wp:effectExtent l="0" t="0" r="1905" b="3810"/>
+            <wp:docPr id="3" name="Picture 3"/>
+            <wp:cNvGraphicFramePr>
+              <a:graphicFrameLocks xmlns:a="http://schemas.openxmlformats.org/drawingml/2006/main" noChangeAspect="1"/>
+            </wp:cNvGraphicFramePr>
+            <a:graphic xmlns:a="http://schemas.openxmlformats.org/drawingml/2006/main">
+              <a:graphicData uri="http://schemas.openxmlformats.org/drawingml/2006/picture">
+                <pic:pic xmlns:pic="http://schemas.openxmlformats.org/drawingml/2006/picture">
+                  <pic:nvPicPr>
+                    <pic:cNvPr id="1" name=""/>
+                    <pic:cNvPicPr/>
+                  </pic:nvPicPr>
+                  <pic:blipFill>
+                    <a:blip r:embed="rId10"/>
+                    <a:stretch>
+                      <a:fillRect/>
+                    </a:stretch>
+                  </pic:blipFill>
+                  <pic:spPr>
+                    <a:xfrm>
+                      <a:off x="0" y="0"/>
+                      <a:ext cx="5865495" cy="3082290"/>
+                    </a:xfrm>
+                    <a:prstGeom prst="rect">
+                      <a:avLst/>
+                    </a:prstGeom>
+                  </pic:spPr>
+                </pic:pic>
+              </a:graphicData>
+            </a:graphic>
+          </wp:inline>
+        </w:drawing>
       </w:r>
     </w:p>
     <w:p>
@@ -383,7 +428,7 @@
                     <pic:cNvPicPr/>
                   </pic:nvPicPr>
                   <pic:blipFill>
-                    <a:blip r:embed="rId10"/>
+                    <a:blip r:embed="rId11"/>
                     <a:stretch>
                       <a:fillRect/>
                     </a:stretch>
@@ -2732,27 +2777,6 @@
 </file>
 
 <file path=customXml/item1.xml><?xml version="1.0" encoding="utf-8"?>
-<p:properties xmlns:p="http://schemas.microsoft.com/office/2006/metadata/properties" xmlns:xsi="http://www.w3.org/2001/XMLSchema-instance" xmlns:pc="http://schemas.microsoft.com/office/infopath/2007/PartnerControls">
-  <documentManagement>
-    <_Flow_SignoffStatus xmlns="6bf68a39-f98c-4d52-aa38-e00e47a162ca" xsi:nil="true"/>
-    <TaxCatchAll xmlns="821d973b-cc44-45d5-9ca9-410c7c8ec753" xsi:nil="true"/>
-    <lcf76f155ced4ddcb4097134ff3c332f xmlns="6bf68a39-f98c-4d52-aa38-e00e47a162ca">
-      <Terms xmlns="http://schemas.microsoft.com/office/infopath/2007/PartnerControls"/>
-    </lcf76f155ced4ddcb4097134ff3c332f>
-  </documentManagement>
-</p:properties>
-</file>
-
-<file path=customXml/item2.xml><?xml version="1.0" encoding="utf-8"?>
-<?mso-contentType ?>
-<FormTemplates xmlns="http://schemas.microsoft.com/sharepoint/v3/contenttype/forms">
-  <Display>DocumentLibraryForm</Display>
-  <Edit>DocumentLibraryForm</Edit>
-  <New>DocumentLibraryForm</New>
-</FormTemplates>
-</file>
-
-<file path=customXml/item3.xml><?xml version="1.0" encoding="utf-8"?>
 <ct:contentTypeSchema xmlns:ct="http://schemas.microsoft.com/office/2006/metadata/contentType" xmlns:ma="http://schemas.microsoft.com/office/2006/metadata/properties/metaAttributes" ct:_="" ma:_="" ma:contentTypeName="Document" ma:contentTypeID="0x0101007F602F04761E0641B0F7759C28260C37" ma:contentTypeVersion="16" ma:contentTypeDescription="Create a new document." ma:contentTypeScope="" ma:versionID="b7ad6a2aaef594ef4387fe3d62c37062">
   <xsd:schema xmlns:xsd="http://www.w3.org/2001/XMLSchema" xmlns:xs="http://www.w3.org/2001/XMLSchema" xmlns:p="http://schemas.microsoft.com/office/2006/metadata/properties" xmlns:ns2="821d973b-cc44-45d5-9ca9-410c7c8ec753" xmlns:ns3="6bf68a39-f98c-4d52-aa38-e00e47a162ca" targetNamespace="http://schemas.microsoft.com/office/2006/metadata/properties" ma:root="true" ma:fieldsID="a213dbfe0342c990a8afbb33295edff2" ns2:_="" ns3:_="">
     <xsd:import namespace="821d973b-cc44-45d5-9ca9-410c7c8ec753"/>
@@ -2995,26 +3019,28 @@
 </ct:contentTypeSchema>
 </file>
 
-<file path=customXml/itemProps1.xml><?xml version="1.0" encoding="utf-8"?>
-<ds:datastoreItem xmlns:ds="http://schemas.openxmlformats.org/officeDocument/2006/customXml" ds:itemID="{8B895322-4438-458A-866C-BFBF2285DCFF}">
-  <ds:schemaRefs>
-    <ds:schemaRef ds:uri="http://schemas.microsoft.com/office/2006/metadata/properties"/>
-    <ds:schemaRef ds:uri="http://schemas.microsoft.com/office/infopath/2007/PartnerControls"/>
-    <ds:schemaRef ds:uri="6bf68a39-f98c-4d52-aa38-e00e47a162ca"/>
-    <ds:schemaRef ds:uri="821d973b-cc44-45d5-9ca9-410c7c8ec753"/>
-  </ds:schemaRefs>
-</ds:datastoreItem>
+<file path=customXml/item2.xml><?xml version="1.0" encoding="utf-8"?>
+<?mso-contentType ?>
+<FormTemplates xmlns="http://schemas.microsoft.com/sharepoint/v3/contenttype/forms">
+  <Display>DocumentLibraryForm</Display>
+  <Edit>DocumentLibraryForm</Edit>
+  <New>DocumentLibraryForm</New>
+</FormTemplates>
 </file>
 
-<file path=customXml/itemProps2.xml><?xml version="1.0" encoding="utf-8"?>
-<ds:datastoreItem xmlns:ds="http://schemas.openxmlformats.org/officeDocument/2006/customXml" ds:itemID="{530A3A57-851E-4602-87BA-4E9D71C5D415}">
-  <ds:schemaRefs>
-    <ds:schemaRef ds:uri="http://schemas.microsoft.com/sharepoint/v3/contenttype/forms"/>
-  </ds:schemaRefs>
-</ds:datastoreItem>
+<file path=customXml/item3.xml><?xml version="1.0" encoding="utf-8"?>
+<p:properties xmlns:p="http://schemas.microsoft.com/office/2006/metadata/properties" xmlns:xsi="http://www.w3.org/2001/XMLSchema-instance" xmlns:pc="http://schemas.microsoft.com/office/infopath/2007/PartnerControls">
+  <documentManagement>
+    <_Flow_SignoffStatus xmlns="6bf68a39-f98c-4d52-aa38-e00e47a162ca" xsi:nil="true"/>
+    <TaxCatchAll xmlns="821d973b-cc44-45d5-9ca9-410c7c8ec753" xsi:nil="true"/>
+    <lcf76f155ced4ddcb4097134ff3c332f xmlns="6bf68a39-f98c-4d52-aa38-e00e47a162ca">
+      <Terms xmlns="http://schemas.microsoft.com/office/infopath/2007/PartnerControls"/>
+    </lcf76f155ced4ddcb4097134ff3c332f>
+  </documentManagement>
+</p:properties>
 </file>
 
-<file path=customXml/itemProps3.xml><?xml version="1.0" encoding="utf-8"?>
+<file path=customXml/itemProps1.xml><?xml version="1.0" encoding="utf-8"?>
 <ds:datastoreItem xmlns:ds="http://schemas.openxmlformats.org/officeDocument/2006/customXml" ds:itemID="{A93D8CCE-6672-451B-AC60-08C84AEED940}">
   <ds:schemaRefs>
     <ds:schemaRef ds:uri="http://schemas.microsoft.com/office/2006/metadata/contentType"/>
@@ -3031,4 +3057,23 @@
     <ds:schemaRef ds:uri="http://schemas.microsoft.com/internal/obd"/>
   </ds:schemaRefs>
 </ds:datastoreItem>
+</file>
+
+<file path=customXml/itemProps2.xml><?xml version="1.0" encoding="utf-8"?>
+<ds:datastoreItem xmlns:ds="http://schemas.openxmlformats.org/officeDocument/2006/customXml" ds:itemID="{530A3A57-851E-4602-87BA-4E9D71C5D415}">
+  <ds:schemaRefs>
+    <ds:schemaRef ds:uri="http://schemas.microsoft.com/sharepoint/v3/contenttype/forms"/>
+  </ds:schemaRefs>
+</ds:datastoreItem>
+</file>
+
+<file path=customXml/itemProps3.xml><?xml version="1.0" encoding="utf-8"?>
+<ds:datastoreItem xmlns:ds="http://schemas.openxmlformats.org/officeDocument/2006/customXml" ds:itemID="{8B895322-4438-458A-866C-BFBF2285DCFF}">
+  <ds:schemaRefs>
+    <ds:schemaRef ds:uri="http://schemas.microsoft.com/office/2006/metadata/properties"/>
+    <ds:schemaRef ds:uri="http://schemas.microsoft.com/office/infopath/2007/PartnerControls"/>
+    <ds:schemaRef ds:uri="6bf68a39-f98c-4d52-aa38-e00e47a162ca"/>
+    <ds:schemaRef ds:uri="821d973b-cc44-45d5-9ca9-410c7c8ec753"/>
+  </ds:schemaRefs>
+</ds:datastoreItem>
 </file>
</xml_diff>